<commit_message>
Philip's twine 2 help file
</commit_message>
<xml_diff>
--- a/Twine 2_Philip's user help.docx
+++ b/Twine 2_Philip's user help.docx
@@ -163,7 +163,7 @@
           <w:szCs w:val="24"/>
           <w:lang w:val="en-US"/>
         </w:rPr>
-        <w:t>12:12 AM</w:t>
+        <w:t>12:16 AM</w:t>
       </w:r>
       <w:r>
         <w:rPr>
@@ -196,7 +196,7 @@
         <w:rPr>
           <w:szCs w:val="24"/>
         </w:rPr>
-        <w:t>14</w:t>
+        <w:t>15</w:t>
       </w:r>
     </w:p>
     <w:p>
@@ -293,6 +293,7 @@
         <w:r>
           <w:rPr>
             <w:noProof/>
+            <w:webHidden/>
           </w:rPr>
         </w:r>
         <w:r>
@@ -363,6 +364,7 @@
         <w:r>
           <w:rPr>
             <w:noProof/>
+            <w:webHidden/>
           </w:rPr>
         </w:r>
         <w:r>
@@ -433,6 +435,7 @@
         <w:r>
           <w:rPr>
             <w:noProof/>
+            <w:webHidden/>
           </w:rPr>
         </w:r>
         <w:r>
@@ -503,6 +506,7 @@
         <w:r>
           <w:rPr>
             <w:noProof/>
+            <w:webHidden/>
           </w:rPr>
         </w:r>
         <w:r>
@@ -573,6 +577,7 @@
         <w:r>
           <w:rPr>
             <w:noProof/>
+            <w:webHidden/>
           </w:rPr>
         </w:r>
         <w:r>
@@ -643,6 +648,7 @@
         <w:r>
           <w:rPr>
             <w:noProof/>
+            <w:webHidden/>
           </w:rPr>
         </w:r>
         <w:r>
@@ -713,6 +719,7 @@
         <w:r>
           <w:rPr>
             <w:noProof/>
+            <w:webHidden/>
           </w:rPr>
         </w:r>
         <w:r>
@@ -783,6 +790,7 @@
         <w:r>
           <w:rPr>
             <w:noProof/>
+            <w:webHidden/>
           </w:rPr>
         </w:r>
         <w:r>
@@ -853,6 +861,7 @@
         <w:r>
           <w:rPr>
             <w:noProof/>
+            <w:webHidden/>
           </w:rPr>
         </w:r>
         <w:r>
@@ -923,6 +932,7 @@
         <w:r>
           <w:rPr>
             <w:noProof/>
+            <w:webHidden/>
           </w:rPr>
         </w:r>
         <w:r>
@@ -993,6 +1003,7 @@
         <w:r>
           <w:rPr>
             <w:noProof/>
+            <w:webHidden/>
           </w:rPr>
         </w:r>
         <w:r>
@@ -1063,6 +1074,7 @@
         <w:r>
           <w:rPr>
             <w:noProof/>
+            <w:webHidden/>
           </w:rPr>
         </w:r>
         <w:r>
@@ -1133,6 +1145,7 @@
         <w:r>
           <w:rPr>
             <w:noProof/>
+            <w:webHidden/>
           </w:rPr>
         </w:r>
         <w:r>
@@ -1203,6 +1216,7 @@
         <w:r>
           <w:rPr>
             <w:noProof/>
+            <w:webHidden/>
           </w:rPr>
         </w:r>
         <w:r>
@@ -1273,6 +1287,7 @@
         <w:r>
           <w:rPr>
             <w:noProof/>
+            <w:webHidden/>
           </w:rPr>
         </w:r>
         <w:r>
@@ -1343,6 +1358,7 @@
         <w:r>
           <w:rPr>
             <w:noProof/>
+            <w:webHidden/>
           </w:rPr>
         </w:r>
         <w:r>
@@ -1413,6 +1429,7 @@
         <w:r>
           <w:rPr>
             <w:noProof/>
+            <w:webHidden/>
           </w:rPr>
         </w:r>
         <w:r>
@@ -1483,6 +1500,7 @@
         <w:r>
           <w:rPr>
             <w:noProof/>
+            <w:webHidden/>
           </w:rPr>
         </w:r>
         <w:r>
@@ -1553,6 +1571,7 @@
         <w:r>
           <w:rPr>
             <w:noProof/>
+            <w:webHidden/>
           </w:rPr>
         </w:r>
         <w:r>
@@ -1623,6 +1642,7 @@
         <w:r>
           <w:rPr>
             <w:noProof/>
+            <w:webHidden/>
           </w:rPr>
         </w:r>
         <w:r>
@@ -1693,6 +1713,7 @@
         <w:r>
           <w:rPr>
             <w:noProof/>
+            <w:webHidden/>
           </w:rPr>
         </w:r>
         <w:r>
@@ -1763,6 +1784,7 @@
         <w:r>
           <w:rPr>
             <w:noProof/>
+            <w:webHidden/>
           </w:rPr>
         </w:r>
         <w:r>
@@ -1833,6 +1855,7 @@
         <w:r>
           <w:rPr>
             <w:noProof/>
+            <w:webHidden/>
           </w:rPr>
         </w:r>
         <w:r>
@@ -1903,6 +1926,7 @@
         <w:r>
           <w:rPr>
             <w:noProof/>
+            <w:webHidden/>
           </w:rPr>
         </w:r>
         <w:r>
@@ -1973,6 +1997,7 @@
         <w:r>
           <w:rPr>
             <w:noProof/>
+            <w:webHidden/>
           </w:rPr>
         </w:r>
         <w:r>
@@ -2043,6 +2068,7 @@
         <w:r>
           <w:rPr>
             <w:noProof/>
+            <w:webHidden/>
           </w:rPr>
         </w:r>
         <w:r>
@@ -2113,6 +2139,7 @@
         <w:r>
           <w:rPr>
             <w:noProof/>
+            <w:webHidden/>
           </w:rPr>
         </w:r>
         <w:r>
@@ -2183,6 +2210,7 @@
         <w:r>
           <w:rPr>
             <w:noProof/>
+            <w:webHidden/>
           </w:rPr>
         </w:r>
         <w:r>
@@ -2253,6 +2281,7 @@
         <w:r>
           <w:rPr>
             <w:noProof/>
+            <w:webHidden/>
           </w:rPr>
         </w:r>
         <w:r>
@@ -2323,6 +2352,7 @@
         <w:r>
           <w:rPr>
             <w:noProof/>
+            <w:webHidden/>
           </w:rPr>
         </w:r>
         <w:r>
@@ -2393,6 +2423,7 @@
         <w:r>
           <w:rPr>
             <w:noProof/>
+            <w:webHidden/>
           </w:rPr>
         </w:r>
         <w:r>
@@ -2463,6 +2494,7 @@
         <w:r>
           <w:rPr>
             <w:noProof/>
+            <w:webHidden/>
           </w:rPr>
         </w:r>
         <w:r>
@@ -2533,6 +2565,7 @@
         <w:r>
           <w:rPr>
             <w:noProof/>
+            <w:webHidden/>
           </w:rPr>
         </w:r>
         <w:r>
@@ -2603,6 +2636,7 @@
         <w:r>
           <w:rPr>
             <w:noProof/>
+            <w:webHidden/>
           </w:rPr>
         </w:r>
         <w:r>
@@ -2673,6 +2707,7 @@
         <w:r>
           <w:rPr>
             <w:noProof/>
+            <w:webHidden/>
           </w:rPr>
         </w:r>
         <w:r>
@@ -2743,6 +2778,7 @@
         <w:r>
           <w:rPr>
             <w:noProof/>
+            <w:webHidden/>
           </w:rPr>
         </w:r>
         <w:r>
@@ -2813,6 +2849,7 @@
         <w:r>
           <w:rPr>
             <w:noProof/>
+            <w:webHidden/>
           </w:rPr>
         </w:r>
         <w:r>
@@ -2883,6 +2920,7 @@
         <w:r>
           <w:rPr>
             <w:noProof/>
+            <w:webHidden/>
           </w:rPr>
         </w:r>
         <w:r>
@@ -2953,6 +2991,7 @@
         <w:r>
           <w:rPr>
             <w:noProof/>
+            <w:webHidden/>
           </w:rPr>
         </w:r>
         <w:r>
@@ -3023,6 +3062,7 @@
         <w:r>
           <w:rPr>
             <w:noProof/>
+            <w:webHidden/>
           </w:rPr>
         </w:r>
         <w:r>
@@ -3093,6 +3133,7 @@
         <w:r>
           <w:rPr>
             <w:noProof/>
+            <w:webHidden/>
           </w:rPr>
         </w:r>
         <w:r>
@@ -3163,6 +3204,7 @@
         <w:r>
           <w:rPr>
             <w:noProof/>
+            <w:webHidden/>
           </w:rPr>
         </w:r>
         <w:r>
@@ -3233,6 +3275,7 @@
         <w:r>
           <w:rPr>
             <w:noProof/>
+            <w:webHidden/>
           </w:rPr>
         </w:r>
         <w:r>
@@ -3303,6 +3346,7 @@
         <w:r>
           <w:rPr>
             <w:noProof/>
+            <w:webHidden/>
           </w:rPr>
         </w:r>
         <w:r>
@@ -3373,6 +3417,7 @@
         <w:r>
           <w:rPr>
             <w:noProof/>
+            <w:webHidden/>
           </w:rPr>
         </w:r>
         <w:r>
@@ -3443,6 +3488,7 @@
         <w:r>
           <w:rPr>
             <w:noProof/>
+            <w:webHidden/>
           </w:rPr>
         </w:r>
         <w:r>
@@ -3513,6 +3559,7 @@
         <w:r>
           <w:rPr>
             <w:noProof/>
+            <w:webHidden/>
           </w:rPr>
         </w:r>
         <w:r>
@@ -3583,6 +3630,7 @@
         <w:r>
           <w:rPr>
             <w:noProof/>
+            <w:webHidden/>
           </w:rPr>
         </w:r>
         <w:r>
@@ -3653,6 +3701,7 @@
         <w:r>
           <w:rPr>
             <w:noProof/>
+            <w:webHidden/>
           </w:rPr>
         </w:r>
         <w:r>
@@ -3723,6 +3772,7 @@
         <w:r>
           <w:rPr>
             <w:noProof/>
+            <w:webHidden/>
           </w:rPr>
         </w:r>
         <w:r>
@@ -3793,6 +3843,7 @@
         <w:r>
           <w:rPr>
             <w:noProof/>
+            <w:webHidden/>
           </w:rPr>
         </w:r>
         <w:r>
@@ -3863,6 +3914,7 @@
         <w:r>
           <w:rPr>
             <w:noProof/>
+            <w:webHidden/>
           </w:rPr>
         </w:r>
         <w:r>
@@ -3933,6 +3985,7 @@
         <w:r>
           <w:rPr>
             <w:noProof/>
+            <w:webHidden/>
           </w:rPr>
         </w:r>
         <w:r>
@@ -4003,6 +4056,7 @@
         <w:r>
           <w:rPr>
             <w:noProof/>
+            <w:webHidden/>
           </w:rPr>
         </w:r>
         <w:r>
@@ -4073,6 +4127,7 @@
         <w:r>
           <w:rPr>
             <w:noProof/>
+            <w:webHidden/>
           </w:rPr>
         </w:r>
         <w:r>
@@ -4143,6 +4198,7 @@
         <w:r>
           <w:rPr>
             <w:noProof/>
+            <w:webHidden/>
           </w:rPr>
         </w:r>
         <w:r>
@@ -4213,6 +4269,7 @@
         <w:r>
           <w:rPr>
             <w:noProof/>
+            <w:webHidden/>
           </w:rPr>
         </w:r>
         <w:r>
@@ -4283,6 +4340,7 @@
         <w:r>
           <w:rPr>
             <w:noProof/>
+            <w:webHidden/>
           </w:rPr>
         </w:r>
         <w:r>
@@ -4353,6 +4411,7 @@
         <w:r>
           <w:rPr>
             <w:noProof/>
+            <w:webHidden/>
           </w:rPr>
         </w:r>
         <w:r>
@@ -6538,6 +6597,57 @@
       </w:r>
     </w:p>
     <w:bookmarkEnd w:id="36"/>
+    <w:p>
+      <w:pPr>
+        <w:rPr>
+          <w:szCs w:val="24"/>
+        </w:rPr>
+      </w:pPr>
+      <w:r>
+        <w:rPr>
+          <w:szCs w:val="24"/>
+        </w:rPr>
+        <w:fldChar w:fldCharType="begin"/>
+      </w:r>
+      <w:r>
+        <w:rPr>
+          <w:szCs w:val="24"/>
+        </w:rPr>
+        <w:instrText xml:space="preserve"> HYPERLINK "https://developer.mozilla.org/en-US/docs/Web/CSS/Reference" </w:instrText>
+      </w:r>
+      <w:r>
+        <w:rPr>
+          <w:szCs w:val="24"/>
+        </w:rPr>
+      </w:r>
+      <w:r>
+        <w:rPr>
+          <w:szCs w:val="24"/>
+        </w:rPr>
+        <w:fldChar w:fldCharType="separate"/>
+      </w:r>
+      <w:r>
+        <w:rPr>
+          <w:rStyle w:val="Hyperlink"/>
+          <w:szCs w:val="24"/>
+        </w:rPr>
+        <w:t>https://developer.mozilla.org/en-US/docs/Web/</w:t>
+      </w:r>
+      <w:r>
+        <w:rPr>
+          <w:rStyle w:val="Hyperlink"/>
+          <w:b/>
+          <w:szCs w:val="24"/>
+        </w:rPr>
+        <w:t>CSS/Reference</w:t>
+      </w:r>
+      <w:r>
+        <w:rPr>
+          <w:szCs w:val="24"/>
+        </w:rPr>
+        <w:fldChar w:fldCharType="end"/>
+      </w:r>
+    </w:p>
     <w:p>
       <w:pPr>
         <w:rPr>
@@ -14678,8 +14788,8 @@
               </w:rPr>
               <w:t xml:space="preserve">The rain in </w:t>
             </w:r>
-            <w:smartTag w:uri="urn:schemas-microsoft-com:office:smarttags" w:element="country-region">
-              <w:smartTag w:uri="urn:schemas-microsoft-com:office:smarttags" w:element="place">
+            <w:smartTag w:uri="urn:schemas-microsoft-com:office:smarttags" w:element="place">
+              <w:smartTag w:uri="urn:schemas-microsoft-com:office:smarttags" w:element="country-region">
                 <w:r>
                   <w:rPr>
                     <w:szCs w:val="24"/>
@@ -14741,8 +14851,8 @@
               </w:rPr>
               <w:t xml:space="preserve">The rain in </w:t>
             </w:r>
-            <w:smartTag w:uri="urn:schemas-microsoft-com:office:smarttags" w:element="country-region">
-              <w:smartTag w:uri="urn:schemas-microsoft-com:office:smarttags" w:element="place">
+            <w:smartTag w:uri="urn:schemas-microsoft-com:office:smarttags" w:element="place">
+              <w:smartTag w:uri="urn:schemas-microsoft-com:office:smarttags" w:element="country-region">
                 <w:r>
                   <w:rPr>
                     <w:szCs w:val="24"/>
@@ -21703,7 +21813,7 @@
                 <w:sz w:val="20"/>
               </w:rPr>
             </w:pPr>
-            <w:hyperlink r:id="rId63" w:history="1">
+            <w:hyperlink r:id="rId63" w:anchor="macros-macro-textarea" w:history="1">
               <w:r>
                 <w:rPr>
                   <w:rStyle w:val="Hyperlink"/>
@@ -22972,6 +23082,208 @@
                 <w:szCs w:val="24"/>
               </w:rPr>
             </w:pPr>
+            <w:r>
+              <w:rPr>
+                <w:szCs w:val="24"/>
+              </w:rPr>
+              <w:t>&lt;&lt;goto passageName&gt;&gt;</w:t>
+            </w:r>
+          </w:p>
+          <w:p>
+            <w:pPr>
+              <w:rPr>
+                <w:szCs w:val="24"/>
+              </w:rPr>
+            </w:pPr>
+            <w:r>
+              <w:rPr>
+                <w:szCs w:val="24"/>
+              </w:rPr>
+              <w:t>&lt;&lt;goto linkMarkup&gt;&gt;</w:t>
+            </w:r>
+          </w:p>
+          <w:p>
+            <w:pPr>
+              <w:rPr>
+                <w:szCs w:val="24"/>
+              </w:rPr>
+            </w:pPr>
+          </w:p>
+          <w:p>
+            <w:pPr>
+              <w:rPr>
+                <w:szCs w:val="24"/>
+              </w:rPr>
+            </w:pPr>
+            <w:r>
+              <w:rPr>
+                <w:b/>
+                <w:szCs w:val="24"/>
+              </w:rPr>
+              <w:t>passageName</w:t>
+            </w:r>
+            <w:r>
+              <w:rPr>
+                <w:szCs w:val="24"/>
+              </w:rPr>
+              <w:t>: The name of the passage to go to.</w:t>
+            </w:r>
+          </w:p>
+          <w:p>
+            <w:pPr>
+              <w:rPr>
+                <w:szCs w:val="24"/>
+              </w:rPr>
+            </w:pPr>
+            <w:r>
+              <w:rPr>
+                <w:szCs w:val="24"/>
+              </w:rPr>
+              <w:t>Link markup form</w:t>
+            </w:r>
+          </w:p>
+          <w:p>
+            <w:pPr>
+              <w:rPr>
+                <w:szCs w:val="24"/>
+              </w:rPr>
+            </w:pPr>
+            <w:r>
+              <w:rPr>
+                <w:b/>
+                <w:szCs w:val="24"/>
+              </w:rPr>
+              <w:t>linkMarkup</w:t>
+            </w:r>
+            <w:r>
+              <w:rPr>
+                <w:szCs w:val="24"/>
+              </w:rPr>
+              <w:t>: The link markup to use (regular syntax only, no setters).</w:t>
+            </w:r>
+          </w:p>
+          <w:p>
+            <w:pPr>
+              <w:rPr>
+                <w:szCs w:val="24"/>
+              </w:rPr>
+            </w:pPr>
+          </w:p>
+          <w:p>
+            <w:pPr>
+              <w:rPr>
+                <w:szCs w:val="24"/>
+              </w:rPr>
+            </w:pPr>
+            <w:r>
+              <w:rPr>
+                <w:szCs w:val="24"/>
+              </w:rPr>
+              <w:t>→ Passage name form</w:t>
+            </w:r>
+          </w:p>
+          <w:p>
+            <w:pPr>
+              <w:rPr>
+                <w:szCs w:val="24"/>
+              </w:rPr>
+            </w:pPr>
+            <w:r>
+              <w:rPr>
+                <w:szCs w:val="24"/>
+              </w:rPr>
+              <w:t>&lt;&lt;goto "Somewhere over yonder"&gt;&gt;</w:t>
+            </w:r>
+          </w:p>
+          <w:p>
+            <w:pPr>
+              <w:rPr>
+                <w:szCs w:val="24"/>
+              </w:rPr>
+            </w:pPr>
+            <w:r>
+              <w:rPr>
+                <w:szCs w:val="24"/>
+              </w:rPr>
+              <w:t>&lt;&lt;goto $selectedPassage&gt;&gt;</w:t>
+            </w:r>
+          </w:p>
+          <w:p>
+            <w:pPr>
+              <w:rPr>
+                <w:szCs w:val="24"/>
+              </w:rPr>
+            </w:pPr>
+          </w:p>
+          <w:p>
+            <w:pPr>
+              <w:rPr>
+                <w:szCs w:val="24"/>
+              </w:rPr>
+            </w:pPr>
+            <w:r>
+              <w:rPr>
+                <w:szCs w:val="24"/>
+              </w:rPr>
+              <w:t>→ Link markup form</w:t>
+            </w:r>
+          </w:p>
+          <w:p>
+            <w:pPr>
+              <w:rPr>
+                <w:szCs w:val="24"/>
+              </w:rPr>
+            </w:pPr>
+            <w:r>
+              <w:rPr>
+                <w:szCs w:val="24"/>
+              </w:rPr>
+              <w:t>&lt;&lt;goto [[Somewhere over yonder]]&gt;&gt;</w:t>
+            </w:r>
+          </w:p>
+          <w:p>
+            <w:pPr>
+              <w:rPr>
+                <w:szCs w:val="24"/>
+              </w:rPr>
+            </w:pPr>
+            <w:r>
+              <w:rPr>
+                <w:szCs w:val="24"/>
+              </w:rPr>
+              <w:t>&lt;&lt;goto [[$selectedPassage]]&gt;&gt;</w:t>
+            </w:r>
+          </w:p>
+          <w:p>
+            <w:pPr>
+              <w:rPr>
+                <w:szCs w:val="24"/>
+              </w:rPr>
+            </w:pPr>
+          </w:p>
+          <w:p>
+            <w:pPr>
+              <w:rPr>
+                <w:sz w:val="20"/>
+              </w:rPr>
+            </w:pPr>
+            <w:hyperlink r:id="rId69" w:history="1">
+              <w:r>
+                <w:rPr>
+                  <w:rStyle w:val="Hyperlink"/>
+                  <w:sz w:val="20"/>
+                </w:rPr>
+                <w:t>http://www.motoslave.net/sugarcube/2/docs/#macros-</w:t>
+              </w:r>
+              <w:r>
+                <w:rPr>
+                  <w:rStyle w:val="Hyperlink"/>
+                  <w:b/>
+                  <w:sz w:val="20"/>
+                </w:rPr>
+                <w:t>macro-goto</w:t>
+              </w:r>
+            </w:hyperlink>
           </w:p>
         </w:tc>
       </w:tr>
@@ -23368,7 +23680,7 @@
                 <w:szCs w:val="18"/>
               </w:rPr>
             </w:pPr>
-            <w:hyperlink r:id="rId69" w:anchor="macros-macro-display" w:history="1">
+            <w:hyperlink r:id="rId70" w:anchor="macros-macro-display" w:history="1">
               <w:r>
                 <w:rPr>
                   <w:rStyle w:val="Hyperlink"/>
@@ -23441,7 +23753,7 @@
                 <w:szCs w:val="18"/>
               </w:rPr>
             </w:pPr>
-            <w:hyperlink r:id="rId70" w:anchor="functions-function-forget" w:history="1">
+            <w:hyperlink r:id="rId71" w:anchor="functions-function-forget" w:history="1">
               <w:r>
                 <w:rPr>
                   <w:rStyle w:val="Hyperlink"/>
@@ -23668,7 +23980,7 @@
                 <w:szCs w:val="18"/>
               </w:rPr>
             </w:pPr>
-            <w:hyperlink r:id="rId71" w:anchor="functions-function-memorize" w:history="1">
+            <w:hyperlink r:id="rId72" w:anchor="functions-function-memorize" w:history="1">
               <w:r>
                 <w:rPr>
                   <w:rStyle w:val="Hyperlink"/>
@@ -23686,7 +23998,7 @@
                 <w:szCs w:val="18"/>
               </w:rPr>
             </w:pPr>
-            <w:hyperlink r:id="rId72" w:anchor="functions-function-recall" w:history="1">
+            <w:hyperlink r:id="rId73" w:anchor="functions-function-recall" w:history="1">
               <w:r>
                 <w:rPr>
                   <w:rStyle w:val="Hyperlink"/>
@@ -24950,7 +25262,7 @@
           <w:szCs w:val="24"/>
         </w:rPr>
       </w:pPr>
-      <w:hyperlink r:id="rId73" w:anchor="functions" w:history="1">
+      <w:hyperlink r:id="rId74" w:anchor="functions" w:history="1">
         <w:r>
           <w:rPr>
             <w:rStyle w:val="Hyperlink"/>
@@ -25302,7 +25614,7 @@
                 <w:sz w:val="20"/>
               </w:rPr>
             </w:pPr>
-            <w:hyperlink r:id="rId74" w:anchor="functions-function-memorize" w:history="1">
+            <w:hyperlink r:id="rId75" w:anchor="functions-function-memorize" w:history="1">
               <w:r>
                 <w:rPr>
                   <w:rStyle w:val="Hyperlink"/>
@@ -25505,7 +25817,7 @@
                 <w:sz w:val="20"/>
               </w:rPr>
             </w:pPr>
-            <w:hyperlink r:id="rId75" w:anchor="functions-function-recall" w:history="1">
+            <w:hyperlink r:id="rId76" w:anchor="functions-function-recall" w:history="1">
               <w:r>
                 <w:rPr>
                   <w:rStyle w:val="Hyperlink"/>
@@ -25620,7 +25932,7 @@
                 <w:sz w:val="20"/>
               </w:rPr>
             </w:pPr>
-            <w:hyperlink r:id="rId76" w:anchor="functions-function-forget" w:history="1">
+            <w:hyperlink r:id="rId77" w:anchor="functions-function-forget" w:history="1">
               <w:r>
                 <w:rPr>
                   <w:rStyle w:val="Hyperlink"/>
@@ -25866,7 +26178,7 @@
                 <w:sz w:val="20"/>
               </w:rPr>
             </w:pPr>
-            <w:hyperlink r:id="rId77" w:anchor="functions-function-passage" w:history="1">
+            <w:hyperlink r:id="rId78" w:anchor="functions-function-passage" w:history="1">
               <w:r>
                 <w:rPr>
                   <w:rStyle w:val="Hyperlink"/>
@@ -25912,10 +26224,23 @@
           <w:p>
             <w:pPr>
               <w:rPr>
+                <w:szCs w:val="24"/>
+              </w:rPr>
+            </w:pPr>
+            <w:r>
+              <w:rPr>
+                <w:szCs w:val="24"/>
+              </w:rPr>
+              <w:t>&lt;&lt;if previous() is "Café"&gt;&gt;…the most recent non-active passage is the Café passage…&lt;&lt;/if&gt;&gt;</w:t>
+            </w:r>
+          </w:p>
+          <w:p>
+            <w:pPr>
+              <w:rPr>
                 <w:sz w:val="20"/>
               </w:rPr>
             </w:pPr>
-            <w:hyperlink r:id="rId78" w:anchor="functions-function-previous" w:history="1">
+            <w:hyperlink r:id="rId79" w:anchor="functions-function-previous" w:history="1">
               <w:r>
                 <w:rPr>
                   <w:rStyle w:val="Hyperlink"/>
@@ -25964,7 +26289,7 @@
                 <w:sz w:val="20"/>
               </w:rPr>
             </w:pPr>
-            <w:hyperlink r:id="rId79" w:anchor="functions-function-random" w:history="1">
+            <w:hyperlink r:id="rId80" w:anchor="functions-function-random" w:history="1">
               <w:r>
                 <w:rPr>
                   <w:rStyle w:val="Hyperlink"/>
@@ -26325,7 +26650,7 @@
           <w:sz w:val="20"/>
         </w:rPr>
       </w:pPr>
-      <w:hyperlink r:id="rId80" w:history="1">
+      <w:hyperlink r:id="rId81" w:history="1">
         <w:r>
           <w:rPr>
             <w:rStyle w:val="Hyperlink"/>
@@ -26356,7 +26681,7 @@
           <w:sz w:val="20"/>
         </w:rPr>
       </w:pPr>
-      <w:hyperlink r:id="rId81" w:history="1">
+      <w:hyperlink r:id="rId82" w:history="1">
         <w:r>
           <w:rPr>
             <w:rStyle w:val="Hyperlink"/>
@@ -26387,7 +26712,7 @@
           <w:sz w:val="20"/>
         </w:rPr>
       </w:pPr>
-      <w:hyperlink r:id="rId82" w:history="1">
+      <w:hyperlink r:id="rId83" w:history="1">
         <w:r>
           <w:rPr>
             <w:rStyle w:val="Hyperlink"/>
@@ -26576,7 +26901,7 @@
                 <w:szCs w:val="24"/>
               </w:rPr>
             </w:pPr>
-            <w:hyperlink r:id="rId83" w:history="1">
+            <w:hyperlink r:id="rId84" w:history="1">
               <w:r>
                 <w:rPr>
                   <w:rStyle w:val="Hyperlink"/>
@@ -26654,7 +26979,7 @@
                 <w:szCs w:val="24"/>
               </w:rPr>
             </w:pPr>
-            <w:hyperlink r:id="rId84" w:history="1">
+            <w:hyperlink r:id="rId85" w:history="1">
               <w:r>
                 <w:rPr>
                   <w:rStyle w:val="Hyperlink"/>
@@ -26744,7 +27069,7 @@
                 <w:szCs w:val="24"/>
               </w:rPr>
             </w:pPr>
-            <w:hyperlink r:id="rId85" w:history="1">
+            <w:hyperlink r:id="rId86" w:history="1">
               <w:r>
                 <w:rPr>
                   <w:rStyle w:val="Hyperlink"/>
@@ -26964,7 +27289,7 @@
                 <w:szCs w:val="24"/>
               </w:rPr>
             </w:pPr>
-            <w:hyperlink r:id="rId86" w:history="1">
+            <w:hyperlink r:id="rId87" w:history="1">
               <w:r>
                 <w:rPr>
                   <w:rStyle w:val="Hyperlink"/>
@@ -27084,7 +27409,7 @@
           <w:szCs w:val="24"/>
         </w:rPr>
       </w:pPr>
-      <w:hyperlink r:id="rId87" w:anchor="methods" w:history="1">
+      <w:hyperlink r:id="rId88" w:anchor="methods" w:history="1">
         <w:r>
           <w:rPr>
             <w:rStyle w:val="Hyperlink"/>
@@ -32219,7 +32544,7 @@
           <w:szCs w:val="24"/>
         </w:rPr>
       </w:pPr>
-      <w:hyperlink r:id="rId88" w:history="1">
+      <w:hyperlink r:id="rId89" w:history="1">
         <w:r>
           <w:rPr>
             <w:rStyle w:val="Hyperlink"/>
@@ -32293,7 +32618,7 @@
           <w:szCs w:val="24"/>
         </w:rPr>
       </w:pPr>
-      <w:hyperlink r:id="rId89" w:history="1">
+      <w:hyperlink r:id="rId90" w:history="1">
         <w:r>
           <w:rPr>
             <w:rStyle w:val="Hyperlink"/>
@@ -32322,7 +32647,7 @@
           <w:szCs w:val="24"/>
         </w:rPr>
       </w:pPr>
-      <w:hyperlink r:id="rId90" w:anchor="introduction" w:history="1">
+      <w:hyperlink r:id="rId91" w:anchor="introduction" w:history="1">
         <w:r>
           <w:rPr>
             <w:rStyle w:val="Hyperlink"/>
@@ -32353,7 +32678,7 @@
           <w:szCs w:val="24"/>
         </w:rPr>
       </w:pPr>
-      <w:hyperlink r:id="rId91" w:anchor="markup-naked-variable" w:history="1">
+      <w:hyperlink r:id="rId92" w:anchor="markup-naked-variable" w:history="1">
         <w:r>
           <w:rPr>
             <w:rStyle w:val="Hyperlink"/>
@@ -32391,7 +32716,7 @@
           <w:szCs w:val="24"/>
         </w:rPr>
       </w:pPr>
-      <w:hyperlink r:id="rId92" w:anchor="twinescript" w:history="1">
+      <w:hyperlink r:id="rId93" w:anchor="twinescript" w:history="1">
         <w:r>
           <w:rPr>
             <w:rStyle w:val="Hyperlink"/>
@@ -32428,7 +32753,7 @@
           <w:szCs w:val="24"/>
         </w:rPr>
       </w:pPr>
-      <w:hyperlink r:id="rId93" w:anchor="macros" w:history="1">
+      <w:hyperlink r:id="rId94" w:anchor="macros" w:history="1">
         <w:r>
           <w:rPr>
             <w:rStyle w:val="Hyperlink"/>
@@ -32459,7 +32784,7 @@
           <w:szCs w:val="24"/>
         </w:rPr>
       </w:pPr>
-      <w:hyperlink r:id="rId94" w:anchor="functions" w:history="1">
+      <w:hyperlink r:id="rId95" w:anchor="functions" w:history="1">
         <w:r>
           <w:rPr>
             <w:rStyle w:val="Hyperlink"/>
@@ -32490,7 +32815,7 @@
           <w:szCs w:val="24"/>
         </w:rPr>
       </w:pPr>
-      <w:hyperlink r:id="rId95" w:anchor="methods" w:history="1">
+      <w:hyperlink r:id="rId96" w:anchor="methods" w:history="1">
         <w:r>
           <w:rPr>
             <w:rStyle w:val="Hyperlink"/>
@@ -32521,7 +32846,7 @@
           <w:szCs w:val="24"/>
         </w:rPr>
       </w:pPr>
-      <w:hyperlink r:id="rId96" w:anchor="special-names" w:history="1">
+      <w:hyperlink r:id="rId97" w:anchor="special-names" w:history="1">
         <w:r>
           <w:rPr>
             <w:rStyle w:val="Hyperlink"/>
@@ -32558,7 +32883,7 @@
           <w:szCs w:val="24"/>
         </w:rPr>
       </w:pPr>
-      <w:hyperlink r:id="rId97" w:anchor="css" w:history="1">
+      <w:hyperlink r:id="rId98" w:anchor="css" w:history="1">
         <w:r>
           <w:rPr>
             <w:rStyle w:val="Hyperlink"/>
@@ -32589,7 +32914,7 @@
           <w:szCs w:val="24"/>
         </w:rPr>
       </w:pPr>
-      <w:hyperlink r:id="rId98" w:anchor="html" w:history="1">
+      <w:hyperlink r:id="rId99" w:anchor="html" w:history="1">
         <w:r>
           <w:rPr>
             <w:rStyle w:val="Hyperlink"/>
@@ -32620,7 +32945,7 @@
           <w:szCs w:val="24"/>
         </w:rPr>
       </w:pPr>
-      <w:hyperlink r:id="rId99" w:anchor="events" w:history="1">
+      <w:hyperlink r:id="rId100" w:anchor="events" w:history="1">
         <w:r>
           <w:rPr>
             <w:rStyle w:val="Hyperlink"/>
@@ -32651,7 +32976,7 @@
           <w:szCs w:val="24"/>
         </w:rPr>
       </w:pPr>
-      <w:hyperlink r:id="rId100" w:anchor="config-api" w:history="1">
+      <w:hyperlink r:id="rId101" w:anchor="config-api" w:history="1">
         <w:r>
           <w:rPr>
             <w:rStyle w:val="Hyperlink"/>
@@ -32682,7 +33007,7 @@
           <w:szCs w:val="24"/>
         </w:rPr>
       </w:pPr>
-      <w:hyperlink r:id="rId101" w:anchor="dialog-api" w:history="1">
+      <w:hyperlink r:id="rId102" w:anchor="dialog-api" w:history="1">
         <w:r>
           <w:rPr>
             <w:rStyle w:val="Hyperlink"/>
@@ -32715,7 +33040,7 @@
           <w:szCs w:val="24"/>
         </w:rPr>
       </w:pPr>
-      <w:hyperlink r:id="rId102" w:anchor="engine-api" w:history="1">
+      <w:hyperlink r:id="rId103" w:anchor="engine-api" w:history="1">
         <w:r>
           <w:rPr>
             <w:rStyle w:val="Hyperlink"/>
@@ -32746,7 +33071,7 @@
           <w:szCs w:val="24"/>
         </w:rPr>
       </w:pPr>
-      <w:hyperlink r:id="rId103" w:anchor="fullscreen-api" w:history="1">
+      <w:hyperlink r:id="rId104" w:anchor="fullscreen-api" w:history="1">
         <w:r>
           <w:rPr>
             <w:rStyle w:val="Hyperlink"/>
@@ -32777,7 +33102,7 @@
           <w:szCs w:val="24"/>
         </w:rPr>
       </w:pPr>
-      <w:hyperlink r:id="rId104" w:anchor="loadscreen-api" w:history="1">
+      <w:hyperlink r:id="rId105" w:anchor="loadscreen-api" w:history="1">
         <w:r>
           <w:rPr>
             <w:rStyle w:val="Hyperlink"/>
@@ -32808,7 +33133,7 @@
           <w:szCs w:val="24"/>
         </w:rPr>
       </w:pPr>
-      <w:hyperlink r:id="rId105" w:anchor="macro-api" w:history="1">
+      <w:hyperlink r:id="rId106" w:anchor="macro-api" w:history="1">
         <w:r>
           <w:rPr>
             <w:rStyle w:val="Hyperlink"/>
@@ -32839,7 +33164,7 @@
           <w:szCs w:val="24"/>
         </w:rPr>
       </w:pPr>
-      <w:hyperlink r:id="rId106" w:anchor="macrocontext-api" w:history="1">
+      <w:hyperlink r:id="rId107" w:anchor="macrocontext-api" w:history="1">
         <w:r>
           <w:rPr>
             <w:rStyle w:val="Hyperlink"/>
@@ -32870,7 +33195,7 @@
           <w:szCs w:val="24"/>
         </w:rPr>
       </w:pPr>
-      <w:hyperlink r:id="rId107" w:anchor="passage-api" w:history="1">
+      <w:hyperlink r:id="rId108" w:anchor="passage-api" w:history="1">
         <w:r>
           <w:rPr>
             <w:rStyle w:val="Hyperlink"/>
@@ -32901,7 +33226,7 @@
           <w:szCs w:val="24"/>
         </w:rPr>
       </w:pPr>
-      <w:hyperlink r:id="rId108" w:anchor="save-api" w:history="1">
+      <w:hyperlink r:id="rId109" w:anchor="save-api" w:history="1">
         <w:r>
           <w:rPr>
             <w:rStyle w:val="Hyperlink"/>
@@ -32932,7 +33257,7 @@
           <w:szCs w:val="24"/>
         </w:rPr>
       </w:pPr>
-      <w:hyperlink r:id="rId109" w:anchor="setting-api" w:history="1">
+      <w:hyperlink r:id="rId110" w:anchor="setting-api" w:history="1">
         <w:r>
           <w:rPr>
             <w:rStyle w:val="Hyperlink"/>
@@ -32963,7 +33288,7 @@
           <w:szCs w:val="24"/>
         </w:rPr>
       </w:pPr>
-      <w:hyperlink r:id="rId110" w:anchor="simpleaudio-api" w:history="1">
+      <w:hyperlink r:id="rId111" w:anchor="simpleaudio-api" w:history="1">
         <w:r>
           <w:rPr>
             <w:rStyle w:val="Hyperlink"/>
@@ -32994,7 +33319,7 @@
           <w:szCs w:val="24"/>
         </w:rPr>
       </w:pPr>
-      <w:hyperlink r:id="rId111" w:anchor="audiotrack-api" w:history="1">
+      <w:hyperlink r:id="rId112" w:anchor="audiotrack-api" w:history="1">
         <w:r>
           <w:rPr>
             <w:rStyle w:val="Hyperlink"/>
@@ -33025,7 +33350,7 @@
           <w:szCs w:val="24"/>
         </w:rPr>
       </w:pPr>
-      <w:hyperlink r:id="rId112" w:anchor="audiorunner-api" w:history="1">
+      <w:hyperlink r:id="rId113" w:anchor="audiorunner-api" w:history="1">
         <w:r>
           <w:rPr>
             <w:rStyle w:val="Hyperlink"/>
@@ -33056,7 +33381,7 @@
           <w:szCs w:val="24"/>
         </w:rPr>
       </w:pPr>
-      <w:hyperlink r:id="rId113" w:anchor="audiolist-api" w:history="1">
+      <w:hyperlink r:id="rId114" w:anchor="audiolist-api" w:history="1">
         <w:r>
           <w:rPr>
             <w:rStyle w:val="Hyperlink"/>
@@ -33087,7 +33412,7 @@
           <w:szCs w:val="24"/>
         </w:rPr>
       </w:pPr>
-      <w:hyperlink r:id="rId114" w:anchor="state-api" w:history="1">
+      <w:hyperlink r:id="rId115" w:anchor="state-api" w:history="1">
         <w:r>
           <w:rPr>
             <w:rStyle w:val="Hyperlink"/>
@@ -33118,7 +33443,7 @@
           <w:szCs w:val="24"/>
         </w:rPr>
       </w:pPr>
-      <w:hyperlink r:id="rId115" w:anchor="story-api" w:history="1">
+      <w:hyperlink r:id="rId116" w:anchor="story-api" w:history="1">
         <w:r>
           <w:rPr>
             <w:rStyle w:val="Hyperlink"/>
@@ -33149,7 +33474,7 @@
           <w:szCs w:val="24"/>
         </w:rPr>
       </w:pPr>
-      <w:hyperlink r:id="rId116" w:anchor="template-api" w:history="1">
+      <w:hyperlink r:id="rId117" w:anchor="template-api" w:history="1">
         <w:r>
           <w:rPr>
             <w:rStyle w:val="Hyperlink"/>
@@ -33180,7 +33505,7 @@
           <w:szCs w:val="24"/>
         </w:rPr>
       </w:pPr>
-      <w:hyperlink r:id="rId117" w:anchor="ui-api" w:history="1">
+      <w:hyperlink r:id="rId118" w:anchor="ui-api" w:history="1">
         <w:r>
           <w:rPr>
             <w:rStyle w:val="Hyperlink"/>
@@ -33211,7 +33536,7 @@
           <w:szCs w:val="24"/>
         </w:rPr>
       </w:pPr>
-      <w:hyperlink r:id="rId118" w:anchor="uibar-api" w:history="1">
+      <w:hyperlink r:id="rId119" w:anchor="uibar-api" w:history="1">
         <w:r>
           <w:rPr>
             <w:rStyle w:val="Hyperlink"/>
@@ -33242,7 +33567,7 @@
           <w:szCs w:val="24"/>
         </w:rPr>
       </w:pPr>
-      <w:hyperlink r:id="rId119" w:anchor="guide-state-sessions-and-saving" w:history="1">
+      <w:hyperlink r:id="rId120" w:anchor="guide-state-sessions-and-saving" w:history="1">
         <w:r>
           <w:rPr>
             <w:rStyle w:val="Hyperlink"/>
@@ -33273,7 +33598,7 @@
           <w:szCs w:val="24"/>
         </w:rPr>
       </w:pPr>
-      <w:hyperlink r:id="rId120" w:anchor="guide-tips" w:history="1">
+      <w:hyperlink r:id="rId121" w:anchor="guide-tips" w:history="1">
         <w:r>
           <w:rPr>
             <w:rStyle w:val="Hyperlink"/>
@@ -33304,7 +33629,7 @@
           <w:szCs w:val="24"/>
         </w:rPr>
       </w:pPr>
-      <w:hyperlink r:id="rId121" w:anchor="guide-media-passages" w:history="1">
+      <w:hyperlink r:id="rId122" w:anchor="guide-media-passages" w:history="1">
         <w:r>
           <w:rPr>
             <w:rStyle w:val="Hyperlink"/>
@@ -33335,7 +33660,7 @@
           <w:szCs w:val="24"/>
         </w:rPr>
       </w:pPr>
-      <w:hyperlink r:id="rId122" w:anchor="guide-test-mode" w:history="1">
+      <w:hyperlink r:id="rId123" w:anchor="guide-test-mode" w:history="1">
         <w:r>
           <w:rPr>
             <w:rStyle w:val="Hyperlink"/>
@@ -33366,7 +33691,7 @@
           <w:szCs w:val="24"/>
         </w:rPr>
       </w:pPr>
-      <w:hyperlink r:id="rId123" w:anchor="guide-typescript" w:history="1">
+      <w:hyperlink r:id="rId124" w:anchor="guide-typescript" w:history="1">
         <w:r>
           <w:rPr>
             <w:rStyle w:val="Hyperlink"/>
@@ -33397,7 +33722,7 @@
           <w:szCs w:val="24"/>
         </w:rPr>
       </w:pPr>
-      <w:hyperlink r:id="rId124" w:anchor="guide-installation" w:history="1">
+      <w:hyperlink r:id="rId125" w:anchor="guide-installation" w:history="1">
         <w:r>
           <w:rPr>
             <w:rStyle w:val="Hyperlink"/>
@@ -33428,7 +33753,7 @@
           <w:szCs w:val="24"/>
         </w:rPr>
       </w:pPr>
-      <w:hyperlink r:id="rId125" w:anchor="guide-code-updates" w:history="1">
+      <w:hyperlink r:id="rId126" w:anchor="guide-code-updates" w:history="1">
         <w:r>
           <w:rPr>
             <w:rStyle w:val="Hyperlink"/>
@@ -33496,7 +33821,7 @@
           <w:szCs w:val="24"/>
         </w:rPr>
       </w:pPr>
-      <w:hyperlink r:id="rId126" w:history="1">
+      <w:hyperlink r:id="rId127" w:history="1">
         <w:r>
           <w:rPr>
             <w:rStyle w:val="Hyperlink"/>
@@ -33534,7 +33859,7 @@
           <w:szCs w:val="24"/>
         </w:rPr>
       </w:pPr>
-      <w:hyperlink r:id="rId127" w:history="1">
+      <w:hyperlink r:id="rId128" w:history="1">
         <w:r>
           <w:rPr>
             <w:rStyle w:val="Hyperlink"/>
@@ -33572,7 +33897,7 @@
           <w:szCs w:val="24"/>
         </w:rPr>
       </w:pPr>
-      <w:hyperlink r:id="rId128" w:history="1">
+      <w:hyperlink r:id="rId129" w:history="1">
         <w:r>
           <w:rPr>
             <w:rStyle w:val="Hyperlink"/>
@@ -33610,7 +33935,7 @@
           <w:szCs w:val="24"/>
         </w:rPr>
       </w:pPr>
-      <w:hyperlink r:id="rId129" w:history="1">
+      <w:hyperlink r:id="rId130" w:history="1">
         <w:r>
           <w:rPr>
             <w:rStyle w:val="Hyperlink"/>
@@ -33662,7 +33987,7 @@
           <w:szCs w:val="24"/>
         </w:rPr>
       </w:pPr>
-      <w:hyperlink r:id="rId130" w:history="1">
+      <w:hyperlink r:id="rId131" w:history="1">
         <w:r>
           <w:rPr>
             <w:rStyle w:val="Hyperlink"/>
@@ -33691,7 +34016,7 @@
           <w:szCs w:val="24"/>
         </w:rPr>
       </w:pPr>
-      <w:hyperlink r:id="rId131" w:history="1">
+      <w:hyperlink r:id="rId132" w:history="1">
         <w:r>
           <w:rPr>
             <w:rStyle w:val="Hyperlink"/>
@@ -33729,7 +34054,7 @@
           <w:szCs w:val="24"/>
         </w:rPr>
       </w:pPr>
-      <w:hyperlink r:id="rId132" w:history="1">
+      <w:hyperlink r:id="rId133" w:history="1">
         <w:r>
           <w:rPr>
             <w:rStyle w:val="Hyperlink"/>
@@ -33767,7 +34092,7 @@
           <w:szCs w:val="24"/>
         </w:rPr>
       </w:pPr>
-      <w:hyperlink r:id="rId133" w:history="1">
+      <w:hyperlink r:id="rId134" w:history="1">
         <w:r>
           <w:rPr>
             <w:rStyle w:val="Hyperlink"/>
@@ -33805,7 +34130,7 @@
           <w:szCs w:val="24"/>
         </w:rPr>
       </w:pPr>
-      <w:hyperlink r:id="rId134" w:history="1">
+      <w:hyperlink r:id="rId135" w:history="1">
         <w:r>
           <w:rPr>
             <w:rStyle w:val="Hyperlink"/>
@@ -33843,7 +34168,7 @@
           <w:szCs w:val="24"/>
         </w:rPr>
       </w:pPr>
-      <w:hyperlink r:id="rId135" w:history="1">
+      <w:hyperlink r:id="rId136" w:history="1">
         <w:r>
           <w:rPr>
             <w:rStyle w:val="Hyperlink"/>
@@ -33881,7 +34206,7 @@
           <w:szCs w:val="24"/>
         </w:rPr>
       </w:pPr>
-      <w:hyperlink r:id="rId136" w:history="1">
+      <w:hyperlink r:id="rId137" w:history="1">
         <w:r>
           <w:rPr>
             <w:rStyle w:val="Hyperlink"/>
@@ -33919,7 +34244,7 @@
           <w:szCs w:val="24"/>
         </w:rPr>
       </w:pPr>
-      <w:hyperlink r:id="rId137" w:history="1">
+      <w:hyperlink r:id="rId138" w:history="1">
         <w:r>
           <w:rPr>
             <w:rStyle w:val="Hyperlink"/>
@@ -33957,7 +34282,7 @@
           <w:szCs w:val="24"/>
         </w:rPr>
       </w:pPr>
-      <w:hyperlink r:id="rId138" w:history="1">
+      <w:hyperlink r:id="rId139" w:history="1">
         <w:r>
           <w:rPr>
             <w:rStyle w:val="Hyperlink"/>
@@ -33995,7 +34320,7 @@
           <w:szCs w:val="24"/>
         </w:rPr>
       </w:pPr>
-      <w:hyperlink r:id="rId139" w:history="1">
+      <w:hyperlink r:id="rId140" w:history="1">
         <w:r>
           <w:rPr>
             <w:rStyle w:val="Hyperlink"/>
@@ -34033,7 +34358,7 @@
           <w:szCs w:val="24"/>
         </w:rPr>
       </w:pPr>
-      <w:hyperlink r:id="rId140" w:history="1">
+      <w:hyperlink r:id="rId141" w:history="1">
         <w:r>
           <w:rPr>
             <w:rStyle w:val="Hyperlink"/>
@@ -34071,7 +34396,7 @@
           <w:szCs w:val="24"/>
         </w:rPr>
       </w:pPr>
-      <w:hyperlink r:id="rId141" w:history="1">
+      <w:hyperlink r:id="rId142" w:history="1">
         <w:r>
           <w:rPr>
             <w:rStyle w:val="Hyperlink"/>
@@ -34109,7 +34434,7 @@
           <w:szCs w:val="24"/>
         </w:rPr>
       </w:pPr>
-      <w:hyperlink r:id="rId142" w:history="1">
+      <w:hyperlink r:id="rId143" w:history="1">
         <w:r>
           <w:rPr>
             <w:rStyle w:val="Hyperlink"/>
@@ -34147,7 +34472,7 @@
           <w:szCs w:val="24"/>
         </w:rPr>
       </w:pPr>
-      <w:hyperlink r:id="rId143" w:history="1">
+      <w:hyperlink r:id="rId144" w:history="1">
         <w:r>
           <w:rPr>
             <w:rStyle w:val="Hyperlink"/>
@@ -34199,7 +34524,7 @@
           <w:szCs w:val="24"/>
         </w:rPr>
       </w:pPr>
-      <w:hyperlink r:id="rId144" w:history="1">
+      <w:hyperlink r:id="rId145" w:history="1">
         <w:r>
           <w:rPr>
             <w:rStyle w:val="Hyperlink"/>
@@ -34237,7 +34562,7 @@
           <w:szCs w:val="24"/>
         </w:rPr>
       </w:pPr>
-      <w:hyperlink r:id="rId145" w:anchor="markup-link" w:history="1">
+      <w:hyperlink r:id="rId146" w:anchor="markup-link" w:history="1">
         <w:r>
           <w:rPr>
             <w:rStyle w:val="Hyperlink"/>
@@ -34283,7 +34608,7 @@
           <w:szCs w:val="24"/>
         </w:rPr>
       </w:pPr>
-      <w:hyperlink r:id="rId146" w:history="1">
+      <w:hyperlink r:id="rId147" w:history="1">
         <w:r>
           <w:rPr>
             <w:rStyle w:val="Hyperlink"/>
@@ -34327,7 +34652,7 @@
           <w:szCs w:val="24"/>
         </w:rPr>
       </w:pPr>
-      <w:hyperlink r:id="rId147" w:history="1">
+      <w:hyperlink r:id="rId148" w:history="1">
         <w:r>
           <w:rPr>
             <w:rStyle w:val="Hyperlink"/>
@@ -34365,7 +34690,7 @@
           <w:szCs w:val="24"/>
         </w:rPr>
       </w:pPr>
-      <w:hyperlink r:id="rId148" w:history="1">
+      <w:hyperlink r:id="rId149" w:history="1">
         <w:r>
           <w:rPr>
             <w:rStyle w:val="Hyperlink"/>
@@ -34421,7 +34746,7 @@
           <w:szCs w:val="24"/>
         </w:rPr>
       </w:pPr>
-      <w:hyperlink r:id="rId149" w:history="1">
+      <w:hyperlink r:id="rId150" w:history="1">
         <w:r>
           <w:rPr>
             <w:rStyle w:val="Hyperlink"/>
@@ -34459,7 +34784,7 @@
           <w:szCs w:val="24"/>
         </w:rPr>
       </w:pPr>
-      <w:hyperlink r:id="rId150" w:history="1">
+      <w:hyperlink r:id="rId151" w:history="1">
         <w:r>
           <w:rPr>
             <w:rStyle w:val="Hyperlink"/>
@@ -34520,7 +34845,7 @@
           <w:szCs w:val="24"/>
         </w:rPr>
       </w:pPr>
-      <w:hyperlink r:id="rId151" w:history="1">
+      <w:hyperlink r:id="rId152" w:history="1">
         <w:r>
           <w:rPr>
             <w:rStyle w:val="Hyperlink"/>
@@ -34558,7 +34883,7 @@
           <w:szCs w:val="24"/>
         </w:rPr>
       </w:pPr>
-      <w:hyperlink r:id="rId152" w:history="1">
+      <w:hyperlink r:id="rId153" w:history="1">
         <w:r>
           <w:rPr>
             <w:rStyle w:val="Hyperlink"/>
@@ -34611,7 +34936,7 @@
           <w:szCs w:val="24"/>
         </w:rPr>
       </w:pPr>
-      <w:hyperlink r:id="rId153" w:history="1">
+      <w:hyperlink r:id="rId154" w:history="1">
         <w:r>
           <w:rPr>
             <w:rStyle w:val="Hyperlink"/>
@@ -34690,7 +35015,7 @@
           <w:szCs w:val="24"/>
         </w:rPr>
       </w:pPr>
-      <w:hyperlink r:id="rId154" w:anchor="macro-api" w:history="1">
+      <w:hyperlink r:id="rId155" w:anchor="macro-api" w:history="1">
         <w:r>
           <w:rPr>
             <w:rStyle w:val="Hyperlink"/>
@@ -34721,7 +35046,7 @@
           <w:szCs w:val="24"/>
         </w:rPr>
       </w:pPr>
-      <w:hyperlink r:id="rId155" w:history="1">
+      <w:hyperlink r:id="rId156" w:history="1">
         <w:r>
           <w:rPr>
             <w:rStyle w:val="Hyperlink"/>
@@ -34759,7 +35084,7 @@
           <w:szCs w:val="24"/>
         </w:rPr>
       </w:pPr>
-      <w:hyperlink r:id="rId156" w:history="1">
+      <w:hyperlink r:id="rId157" w:history="1">
         <w:r>
           <w:rPr>
             <w:rStyle w:val="Hyperlink"/>
@@ -34797,7 +35122,7 @@
           <w:szCs w:val="24"/>
         </w:rPr>
       </w:pPr>
-      <w:hyperlink r:id="rId157" w:history="1">
+      <w:hyperlink r:id="rId158" w:history="1">
         <w:r>
           <w:rPr>
             <w:rStyle w:val="Hyperlink"/>
@@ -34835,7 +35160,7 @@
           <w:szCs w:val="24"/>
         </w:rPr>
       </w:pPr>
-      <w:hyperlink r:id="rId158" w:history="1">
+      <w:hyperlink r:id="rId159" w:history="1">
         <w:r>
           <w:rPr>
             <w:rStyle w:val="Hyperlink"/>
@@ -34873,7 +35198,7 @@
           <w:szCs w:val="24"/>
         </w:rPr>
       </w:pPr>
-      <w:hyperlink r:id="rId159" w:history="1">
+      <w:hyperlink r:id="rId160" w:history="1">
         <w:r>
           <w:rPr>
             <w:rStyle w:val="Hyperlink"/>
@@ -34911,7 +35236,7 @@
           <w:szCs w:val="24"/>
         </w:rPr>
       </w:pPr>
-      <w:hyperlink r:id="rId160" w:history="1">
+      <w:hyperlink r:id="rId161" w:history="1">
         <w:r>
           <w:rPr>
             <w:rStyle w:val="Hyperlink"/>
@@ -34955,7 +35280,7 @@
           <w:szCs w:val="24"/>
         </w:rPr>
       </w:pPr>
-      <w:hyperlink r:id="rId161" w:history="1">
+      <w:hyperlink r:id="rId162" w:history="1">
         <w:r>
           <w:rPr>
             <w:rStyle w:val="Hyperlink"/>
@@ -34993,7 +35318,7 @@
           <w:szCs w:val="24"/>
         </w:rPr>
       </w:pPr>
-      <w:hyperlink r:id="rId162" w:history="1">
+      <w:hyperlink r:id="rId163" w:history="1">
         <w:r>
           <w:rPr>
             <w:rStyle w:val="Hyperlink"/>
@@ -35031,7 +35356,7 @@
           <w:szCs w:val="24"/>
         </w:rPr>
       </w:pPr>
-      <w:hyperlink r:id="rId163" w:history="1">
+      <w:hyperlink r:id="rId164" w:history="1">
         <w:r>
           <w:rPr>
             <w:rStyle w:val="Hyperlink"/>
@@ -35069,7 +35394,7 @@
           <w:szCs w:val="24"/>
         </w:rPr>
       </w:pPr>
-      <w:hyperlink r:id="rId164" w:history="1">
+      <w:hyperlink r:id="rId165" w:history="1">
         <w:r>
           <w:rPr>
             <w:rStyle w:val="Hyperlink"/>
@@ -35107,7 +35432,7 @@
           <w:szCs w:val="24"/>
         </w:rPr>
       </w:pPr>
-      <w:hyperlink r:id="rId165" w:history="1">
+      <w:hyperlink r:id="rId166" w:history="1">
         <w:r>
           <w:rPr>
             <w:rStyle w:val="Hyperlink"/>
@@ -35145,7 +35470,7 @@
           <w:szCs w:val="24"/>
         </w:rPr>
       </w:pPr>
-      <w:hyperlink r:id="rId166" w:history="1">
+      <w:hyperlink r:id="rId167" w:history="1">
         <w:r>
           <w:rPr>
             <w:rStyle w:val="Hyperlink"/>
@@ -35183,7 +35508,7 @@
           <w:szCs w:val="24"/>
         </w:rPr>
       </w:pPr>
-      <w:hyperlink r:id="rId167" w:history="1">
+      <w:hyperlink r:id="rId168" w:history="1">
         <w:r>
           <w:rPr>
             <w:rStyle w:val="Hyperlink"/>
@@ -35221,7 +35546,7 @@
           <w:szCs w:val="24"/>
         </w:rPr>
       </w:pPr>
-      <w:hyperlink r:id="rId168" w:history="1">
+      <w:hyperlink r:id="rId169" w:history="1">
         <w:r>
           <w:rPr>
             <w:rStyle w:val="Hyperlink"/>
@@ -35259,7 +35584,7 @@
           <w:szCs w:val="24"/>
         </w:rPr>
       </w:pPr>
-      <w:hyperlink r:id="rId169" w:history="1">
+      <w:hyperlink r:id="rId170" w:history="1">
         <w:r>
           <w:rPr>
             <w:rStyle w:val="Hyperlink"/>
@@ -35297,7 +35622,7 @@
           <w:szCs w:val="24"/>
         </w:rPr>
       </w:pPr>
-      <w:hyperlink r:id="rId170" w:history="1">
+      <w:hyperlink r:id="rId171" w:history="1">
         <w:r>
           <w:rPr>
             <w:rStyle w:val="Hyperlink"/>
@@ -35335,7 +35660,7 @@
           <w:szCs w:val="24"/>
         </w:rPr>
       </w:pPr>
-      <w:hyperlink r:id="rId171" w:history="1">
+      <w:hyperlink r:id="rId172" w:history="1">
         <w:r>
           <w:rPr>
             <w:rStyle w:val="Hyperlink"/>
@@ -35373,7 +35698,7 @@
           <w:szCs w:val="24"/>
         </w:rPr>
       </w:pPr>
-      <w:hyperlink r:id="rId172" w:history="1">
+      <w:hyperlink r:id="rId173" w:history="1">
         <w:r>
           <w:rPr>
             <w:rStyle w:val="Hyperlink"/>
@@ -35466,7 +35791,7 @@
           <w:szCs w:val="24"/>
         </w:rPr>
       </w:pPr>
-      <w:hyperlink r:id="rId173" w:anchor="special-names" w:history="1">
+      <w:hyperlink r:id="rId174" w:anchor="special-names" w:history="1">
         <w:r>
           <w:rPr>
             <w:rStyle w:val="Hyperlink"/>
@@ -35498,7 +35823,7 @@
           <w:szCs w:val="24"/>
         </w:rPr>
       </w:pPr>
-      <w:hyperlink r:id="rId174" w:history="1">
+      <w:hyperlink r:id="rId175" w:history="1">
         <w:r>
           <w:rPr>
             <w:rStyle w:val="Hyperlink"/>
@@ -35536,7 +35861,7 @@
           <w:szCs w:val="24"/>
         </w:rPr>
       </w:pPr>
-      <w:hyperlink r:id="rId175" w:history="1">
+      <w:hyperlink r:id="rId176" w:history="1">
         <w:r>
           <w:rPr>
             <w:rStyle w:val="Hyperlink"/>
@@ -35574,7 +35899,7 @@
           <w:szCs w:val="24"/>
         </w:rPr>
       </w:pPr>
-      <w:hyperlink r:id="rId176" w:history="1">
+      <w:hyperlink r:id="rId177" w:history="1">
         <w:r>
           <w:rPr>
             <w:rStyle w:val="Hyperlink"/>
@@ -35612,7 +35937,7 @@
           <w:szCs w:val="24"/>
         </w:rPr>
       </w:pPr>
-      <w:hyperlink r:id="rId177" w:history="1">
+      <w:hyperlink r:id="rId178" w:history="1">
         <w:r>
           <w:rPr>
             <w:rStyle w:val="Hyperlink"/>
@@ -35650,7 +35975,7 @@
           <w:szCs w:val="24"/>
         </w:rPr>
       </w:pPr>
-      <w:hyperlink r:id="rId178" w:history="1">
+      <w:hyperlink r:id="rId179" w:history="1">
         <w:r>
           <w:rPr>
             <w:rStyle w:val="Hyperlink"/>
@@ -35706,7 +36031,7 @@
           <w:szCs w:val="24"/>
         </w:rPr>
       </w:pPr>
-      <w:hyperlink r:id="rId179" w:history="1">
+      <w:hyperlink r:id="rId180" w:history="1">
         <w:r>
           <w:rPr>
             <w:rStyle w:val="Hyperlink"/>
@@ -35764,7 +36089,7 @@
           <w:szCs w:val="24"/>
         </w:rPr>
       </w:pPr>
-      <w:hyperlink r:id="rId180" w:history="1">
+      <w:hyperlink r:id="rId181" w:history="1">
         <w:r>
           <w:rPr>
             <w:rStyle w:val="Hyperlink"/>
@@ -35802,7 +36127,7 @@
           <w:szCs w:val="24"/>
         </w:rPr>
       </w:pPr>
-      <w:hyperlink r:id="rId181" w:history="1">
+      <w:hyperlink r:id="rId182" w:history="1">
         <w:r>
           <w:rPr>
             <w:rStyle w:val="Hyperlink"/>
@@ -35840,7 +36165,7 @@
           <w:szCs w:val="24"/>
         </w:rPr>
       </w:pPr>
-      <w:hyperlink r:id="rId182" w:history="1">
+      <w:hyperlink r:id="rId183" w:history="1">
         <w:r>
           <w:rPr>
             <w:rStyle w:val="Hyperlink"/>
@@ -35892,7 +36217,7 @@
           <w:szCs w:val="24"/>
         </w:rPr>
       </w:pPr>
-      <w:hyperlink r:id="rId183" w:anchor="macros-macro-include" w:history="1">
+      <w:hyperlink r:id="rId184" w:anchor="macros-macro-include" w:history="1">
         <w:r>
           <w:rPr>
             <w:rStyle w:val="Hyperlink"/>
@@ -35923,7 +36248,7 @@
           <w:szCs w:val="24"/>
         </w:rPr>
       </w:pPr>
-      <w:hyperlink r:id="rId184" w:history="1">
+      <w:hyperlink r:id="rId185" w:history="1">
         <w:r>
           <w:rPr>
             <w:rStyle w:val="Hyperlink"/>
@@ -35961,7 +36286,7 @@
           <w:szCs w:val="24"/>
         </w:rPr>
       </w:pPr>
-      <w:hyperlink r:id="rId185" w:history="1">
+      <w:hyperlink r:id="rId186" w:history="1">
         <w:r>
           <w:rPr>
             <w:rStyle w:val="Hyperlink"/>
@@ -35999,7 +36324,7 @@
           <w:szCs w:val="24"/>
         </w:rPr>
       </w:pPr>
-      <w:hyperlink r:id="rId186" w:history="1">
+      <w:hyperlink r:id="rId187" w:history="1">
         <w:r>
           <w:rPr>
             <w:rStyle w:val="Hyperlink"/>
@@ -36037,7 +36362,7 @@
           <w:szCs w:val="24"/>
         </w:rPr>
       </w:pPr>
-      <w:hyperlink r:id="rId187" w:history="1">
+      <w:hyperlink r:id="rId188" w:history="1">
         <w:r>
           <w:rPr>
             <w:rStyle w:val="Hyperlink"/>
@@ -36075,7 +36400,7 @@
           <w:szCs w:val="24"/>
         </w:rPr>
       </w:pPr>
-      <w:hyperlink r:id="rId188" w:history="1">
+      <w:hyperlink r:id="rId189" w:history="1">
         <w:r>
           <w:rPr>
             <w:rStyle w:val="Hyperlink"/>
@@ -36119,7 +36444,7 @@
           <w:szCs w:val="24"/>
         </w:rPr>
       </w:pPr>
-      <w:hyperlink r:id="rId189" w:history="1">
+      <w:hyperlink r:id="rId190" w:history="1">
         <w:r>
           <w:rPr>
             <w:rStyle w:val="Hyperlink"/>
@@ -36157,7 +36482,7 @@
           <w:szCs w:val="24"/>
         </w:rPr>
       </w:pPr>
-      <w:hyperlink r:id="rId190" w:history="1">
+      <w:hyperlink r:id="rId191" w:history="1">
         <w:r>
           <w:rPr>
             <w:rStyle w:val="Hyperlink"/>
@@ -36186,7 +36511,7 @@
           <w:szCs w:val="24"/>
         </w:rPr>
       </w:pPr>
-      <w:hyperlink r:id="rId191" w:history="1">
+      <w:hyperlink r:id="rId192" w:history="1">
         <w:r>
           <w:rPr>
             <w:rStyle w:val="Hyperlink"/>
@@ -36224,7 +36549,7 @@
           <w:szCs w:val="24"/>
         </w:rPr>
       </w:pPr>
-      <w:hyperlink r:id="rId192" w:history="1">
+      <w:hyperlink r:id="rId193" w:history="1">
         <w:r>
           <w:rPr>
             <w:rStyle w:val="Hyperlink"/>
@@ -36262,7 +36587,7 @@
           <w:szCs w:val="24"/>
         </w:rPr>
       </w:pPr>
-      <w:hyperlink r:id="rId193" w:history="1">
+      <w:hyperlink r:id="rId194" w:history="1">
         <w:r>
           <w:rPr>
             <w:rStyle w:val="Hyperlink"/>
@@ -36313,7 +36638,7 @@
           <w:szCs w:val="24"/>
         </w:rPr>
       </w:pPr>
-      <w:hyperlink r:id="rId194" w:history="1">
+      <w:hyperlink r:id="rId195" w:history="1">
         <w:r>
           <w:rPr>
             <w:rStyle w:val="Hyperlink"/>
@@ -36357,7 +36682,7 @@
           <w:szCs w:val="24"/>
         </w:rPr>
       </w:pPr>
-      <w:hyperlink r:id="rId195" w:anchor="markup" w:history="1">
+      <w:hyperlink r:id="rId196" w:anchor="markup" w:history="1">
         <w:r>
           <w:rPr>
             <w:rStyle w:val="Hyperlink"/>
@@ -36388,7 +36713,7 @@
           <w:szCs w:val="24"/>
         </w:rPr>
       </w:pPr>
-      <w:hyperlink r:id="rId196" w:history="1">
+      <w:hyperlink r:id="rId197" w:history="1">
         <w:r>
           <w:rPr>
             <w:rStyle w:val="Hyperlink"/>
@@ -36426,7 +36751,7 @@
           <w:szCs w:val="24"/>
         </w:rPr>
       </w:pPr>
-      <w:hyperlink r:id="rId197" w:history="1">
+      <w:hyperlink r:id="rId198" w:history="1">
         <w:r>
           <w:rPr>
             <w:rStyle w:val="Hyperlink"/>
@@ -36464,7 +36789,7 @@
           <w:szCs w:val="24"/>
         </w:rPr>
       </w:pPr>
-      <w:hyperlink r:id="rId198" w:history="1">
+      <w:hyperlink r:id="rId199" w:history="1">
         <w:r>
           <w:rPr>
             <w:rStyle w:val="Hyperlink"/>
@@ -36502,7 +36827,7 @@
           <w:szCs w:val="24"/>
         </w:rPr>
       </w:pPr>
-      <w:hyperlink r:id="rId199" w:history="1">
+      <w:hyperlink r:id="rId200" w:history="1">
         <w:r>
           <w:rPr>
             <w:rStyle w:val="Hyperlink"/>
@@ -36540,7 +36865,7 @@
           <w:szCs w:val="24"/>
         </w:rPr>
       </w:pPr>
-      <w:hyperlink r:id="rId200" w:history="1">
+      <w:hyperlink r:id="rId201" w:history="1">
         <w:r>
           <w:rPr>
             <w:rStyle w:val="Hyperlink"/>
@@ -36584,7 +36909,7 @@
           <w:szCs w:val="24"/>
         </w:rPr>
       </w:pPr>
-      <w:hyperlink r:id="rId201" w:history="1">
+      <w:hyperlink r:id="rId202" w:history="1">
         <w:r>
           <w:rPr>
             <w:rStyle w:val="Hyperlink"/>
@@ -36622,7 +36947,7 @@
           <w:szCs w:val="24"/>
         </w:rPr>
       </w:pPr>
-      <w:hyperlink r:id="rId202" w:anchor="downloads" w:history="1">
+      <w:hyperlink r:id="rId203" w:anchor="downloads" w:history="1">
         <w:r>
           <w:rPr>
             <w:rStyle w:val="Hyperlink"/>
@@ -36879,7 +37204,7 @@
           <w:szCs w:val="24"/>
         </w:rPr>
       </w:pPr>
-      <w:hyperlink r:id="rId203" w:history="1">
+      <w:hyperlink r:id="rId204" w:history="1">
         <w:r>
           <w:rPr>
             <w:rStyle w:val="Hyperlink"/>
@@ -36910,7 +37235,7 @@
           <w:szCs w:val="24"/>
         </w:rPr>
       </w:pPr>
-      <w:hyperlink r:id="rId204" w:history="1">
+      <w:hyperlink r:id="rId205" w:history="1">
         <w:r>
           <w:rPr>
             <w:rStyle w:val="Hyperlink"/>
@@ -36947,7 +37272,7 @@
           <w:szCs w:val="24"/>
         </w:rPr>
       </w:pPr>
-      <w:hyperlink r:id="rId205" w:history="1">
+      <w:hyperlink r:id="rId206" w:history="1">
         <w:r>
           <w:rPr>
             <w:rStyle w:val="Hyperlink"/>
@@ -36997,7 +37322,7 @@
           <w:szCs w:val="24"/>
         </w:rPr>
       </w:pPr>
-      <w:hyperlink r:id="rId206" w:history="1">
+      <w:hyperlink r:id="rId207" w:history="1">
         <w:r>
           <w:rPr>
             <w:rStyle w:val="Hyperlink"/>
@@ -37068,7 +37393,7 @@
           <w:szCs w:val="24"/>
         </w:rPr>
       </w:pPr>
-      <w:hyperlink r:id="rId207" w:history="1">
+      <w:hyperlink r:id="rId208" w:history="1">
         <w:r>
           <w:rPr>
             <w:rStyle w:val="Hyperlink"/>
@@ -37084,7 +37409,7 @@
           <w:szCs w:val="24"/>
         </w:rPr>
       </w:pPr>
-      <w:hyperlink r:id="rId208" w:history="1">
+      <w:hyperlink r:id="rId209" w:history="1">
         <w:r>
           <w:rPr>
             <w:rStyle w:val="Hyperlink"/>
@@ -37272,7 +37597,7 @@
         </w:rPr>
         <w:t xml:space="preserve">Thomas Edwards  </w:t>
       </w:r>
-      <w:hyperlink r:id="rId209" w:history="1">
+      <w:hyperlink r:id="rId210" w:history="1">
         <w:r>
           <w:rPr>
             <w:rStyle w:val="Hyperlink"/>
@@ -37294,7 +37619,7 @@
         </w:rPr>
         <w:t xml:space="preserve"> </w:t>
       </w:r>
-      <w:hyperlink r:id="rId210" w:history="1">
+      <w:hyperlink r:id="rId211" w:history="1">
         <w:r>
           <w:rPr>
             <w:color w:val="0000FF"/>
@@ -37309,7 +37634,7 @@
         </w:rPr>
         <w:t xml:space="preserve">  /  </w:t>
       </w:r>
-      <w:hyperlink r:id="rId211" w:history="1">
+      <w:hyperlink r:id="rId212" w:history="1">
         <w:r>
           <w:rPr>
             <w:rStyle w:val="Hyperlink"/>
@@ -37325,7 +37650,7 @@
         </w:rPr>
         <w:t xml:space="preserve">  /  Guide: </w:t>
       </w:r>
-      <w:hyperlink r:id="rId212" w:history="1">
+      <w:hyperlink r:id="rId213" w:history="1">
         <w:r>
           <w:rPr>
             <w:rStyle w:val="Hyperlink"/>
@@ -37404,7 +37729,7 @@
         </w:rPr>
         <w:t xml:space="preserve">ChapelR   Email:  </w:t>
       </w:r>
-      <w:hyperlink r:id="rId213" w:history="1">
+      <w:hyperlink r:id="rId214" w:history="1">
         <w:r>
           <w:rPr>
             <w:rStyle w:val="Hyperlink"/>
@@ -37637,7 +37962,7 @@
           <w:szCs w:val="24"/>
         </w:rPr>
       </w:pPr>
-      <w:hyperlink r:id="rId214" w:history="1">
+      <w:hyperlink r:id="rId215" w:history="1">
         <w:r>
           <w:rPr>
             <w:rStyle w:val="Hyperlink"/>
@@ -37877,7 +38202,7 @@
         </w:rPr>
         <w:t xml:space="preserve"> </w:t>
       </w:r>
-      <w:hyperlink r:id="rId215" w:history="1">
+      <w:hyperlink r:id="rId216" w:history="1">
         <w:r>
           <w:rPr>
             <w:rStyle w:val="Hyperlink"/>
@@ -37913,7 +38238,7 @@
         </w:rPr>
         <w:t xml:space="preserve">  </w:t>
       </w:r>
-      <w:hyperlink r:id="rId216" w:history="1">
+      <w:hyperlink r:id="rId217" w:history="1">
         <w:r>
           <w:rPr>
             <w:rStyle w:val="Hyperlink"/>
@@ -38250,7 +38575,7 @@
         </w:rPr>
         <w:t xml:space="preserve">  </w:t>
       </w:r>
-      <w:hyperlink r:id="rId217" w:history="1">
+      <w:hyperlink r:id="rId218" w:history="1">
         <w:r>
           <w:rPr>
             <w:rStyle w:val="Hyperlink"/>
@@ -38429,7 +38754,7 @@
         </w:rPr>
         <w:t xml:space="preserve">5. Upgrading to  </w:t>
       </w:r>
-      <w:hyperlink r:id="rId218" w:history="1">
+      <w:hyperlink r:id="rId219" w:history="1">
         <w:r>
           <w:rPr>
             <w:rStyle w:val="Hyperlink"/>
@@ -38519,7 +38844,7 @@
           <w:szCs w:val="24"/>
         </w:rPr>
       </w:pPr>
-      <w:hyperlink r:id="rId219" w:history="1">
+      <w:hyperlink r:id="rId220" w:history="1">
         <w:r>
           <w:rPr>
             <w:rStyle w:val="Hyperlink"/>
@@ -38555,7 +38880,7 @@
           <w:szCs w:val="24"/>
         </w:rPr>
       </w:pPr>
-      <w:hyperlink r:id="rId220" w:history="1">
+      <w:hyperlink r:id="rId221" w:history="1">
         <w:r>
           <w:rPr>
             <w:rStyle w:val="Hyperlink"/>
@@ -38586,7 +38911,7 @@
           <w:szCs w:val="24"/>
         </w:rPr>
       </w:pPr>
-      <w:hyperlink r:id="rId221" w:history="1">
+      <w:hyperlink r:id="rId222" w:history="1">
         <w:r>
           <w:rPr>
             <w:rStyle w:val="Hyperlink"/>
@@ -38622,7 +38947,7 @@
           <w:szCs w:val="24"/>
         </w:rPr>
       </w:pPr>
-      <w:hyperlink r:id="rId222" w:history="1">
+      <w:hyperlink r:id="rId223" w:history="1">
         <w:r>
           <w:rPr>
             <w:rStyle w:val="Hyperlink"/>
@@ -38769,7 +39094,7 @@
           <w:sz w:val="20"/>
         </w:rPr>
       </w:pPr>
-      <w:hyperlink r:id="rId223" w:anchor="Linking%20to%20Passages%20by%20URL" w:history="1">
+      <w:hyperlink r:id="rId224" w:anchor="Linking%20to%20Passages%20by%20URL" w:history="1">
         <w:r>
           <w:rPr>
             <w:rStyle w:val="Hyperlink"/>
@@ -39048,7 +39373,7 @@
           <w:szCs w:val="24"/>
         </w:rPr>
       </w:pPr>
-      <w:hyperlink r:id="rId224" w:history="1">
+      <w:hyperlink r:id="rId225" w:history="1">
         <w:r>
           <w:rPr>
             <w:rStyle w:val="Hyperlink"/>
@@ -39079,7 +39404,7 @@
           <w:szCs w:val="24"/>
         </w:rPr>
       </w:pPr>
-      <w:hyperlink r:id="rId225" w:history="1">
+      <w:hyperlink r:id="rId226" w:history="1">
         <w:r>
           <w:rPr>
             <w:rStyle w:val="Hyperlink"/>
@@ -39103,7 +39428,7 @@
           <w:szCs w:val="24"/>
         </w:rPr>
       </w:pPr>
-      <w:hyperlink r:id="rId226" w:history="1">
+      <w:hyperlink r:id="rId227" w:history="1">
         <w:r>
           <w:rPr>
             <w:rStyle w:val="Hyperlink"/>
@@ -39134,7 +39459,7 @@
           <w:szCs w:val="24"/>
         </w:rPr>
       </w:pPr>
-      <w:hyperlink r:id="rId227" w:history="1">
+      <w:hyperlink r:id="rId228" w:history="1">
         <w:r>
           <w:rPr>
             <w:rStyle w:val="Hyperlink"/>
@@ -39165,7 +39490,7 @@
           <w:szCs w:val="24"/>
         </w:rPr>
       </w:pPr>
-      <w:hyperlink r:id="rId228" w:history="1">
+      <w:hyperlink r:id="rId229" w:history="1">
         <w:r>
           <w:rPr>
             <w:rStyle w:val="Hyperlink"/>
@@ -39203,7 +39528,7 @@
           <w:szCs w:val="24"/>
         </w:rPr>
       </w:pPr>
-      <w:hyperlink r:id="rId229" w:history="1">
+      <w:hyperlink r:id="rId230" w:history="1">
         <w:r>
           <w:rPr>
             <w:rStyle w:val="Hyperlink"/>
@@ -39227,7 +39552,7 @@
           <w:szCs w:val="24"/>
         </w:rPr>
       </w:pPr>
-      <w:hyperlink r:id="rId230" w:history="1">
+      <w:hyperlink r:id="rId231" w:history="1">
         <w:r>
           <w:rPr>
             <w:rStyle w:val="Hyperlink"/>
@@ -39258,7 +39583,7 @@
           <w:szCs w:val="24"/>
         </w:rPr>
       </w:pPr>
-      <w:hyperlink r:id="rId231" w:history="1">
+      <w:hyperlink r:id="rId232" w:history="1">
         <w:r>
           <w:rPr>
             <w:rStyle w:val="Hyperlink"/>
@@ -39289,7 +39614,7 @@
           <w:szCs w:val="24"/>
         </w:rPr>
       </w:pPr>
-      <w:hyperlink r:id="rId232" w:history="1">
+      <w:hyperlink r:id="rId233" w:history="1">
         <w:r>
           <w:rPr>
             <w:rStyle w:val="Hyperlink"/>
@@ -39317,7 +39642,7 @@
           <w:szCs w:val="24"/>
         </w:rPr>
       </w:pPr>
-      <w:hyperlink r:id="rId233" w:history="1">
+      <w:hyperlink r:id="rId234" w:history="1">
         <w:r>
           <w:rPr>
             <w:rStyle w:val="Hyperlink"/>
@@ -39341,7 +39666,7 @@
           <w:szCs w:val="24"/>
         </w:rPr>
       </w:pPr>
-      <w:hyperlink r:id="rId234" w:history="1">
+      <w:hyperlink r:id="rId235" w:history="1">
         <w:r>
           <w:rPr>
             <w:rStyle w:val="Hyperlink"/>
@@ -39365,7 +39690,7 @@
           <w:szCs w:val="24"/>
         </w:rPr>
       </w:pPr>
-      <w:hyperlink r:id="rId235" w:history="1">
+      <w:hyperlink r:id="rId236" w:history="1">
         <w:r>
           <w:rPr>
             <w:rStyle w:val="Hyperlink"/>
@@ -39430,7 +39755,7 @@
           <w:szCs w:val="24"/>
         </w:rPr>
       </w:pPr>
-      <w:hyperlink r:id="rId236" w:history="1">
+      <w:hyperlink r:id="rId237" w:history="1">
         <w:r>
           <w:rPr>
             <w:rStyle w:val="Hyperlink"/>
@@ -39520,7 +39845,7 @@
           <w:szCs w:val="24"/>
         </w:rPr>
       </w:pPr>
-      <w:hyperlink r:id="rId237" w:history="1">
+      <w:hyperlink r:id="rId238" w:history="1">
         <w:r>
           <w:rPr>
             <w:rStyle w:val="Hyperlink"/>
@@ -39612,7 +39937,7 @@
           <w:szCs w:val="24"/>
         </w:rPr>
       </w:pPr>
-      <w:hyperlink r:id="rId238" w:history="1">
+      <w:hyperlink r:id="rId239" w:history="1">
         <w:r>
           <w:rPr>
             <w:rStyle w:val="Hyperlink"/>
@@ -39643,7 +39968,7 @@
           <w:szCs w:val="24"/>
         </w:rPr>
       </w:pPr>
-      <w:hyperlink r:id="rId239" w:history="1">
+      <w:hyperlink r:id="rId240" w:history="1">
         <w:r>
           <w:rPr>
             <w:rStyle w:val="Hyperlink"/>
@@ -39674,7 +39999,7 @@
           <w:szCs w:val="24"/>
         </w:rPr>
       </w:pPr>
-      <w:hyperlink r:id="rId240" w:history="1">
+      <w:hyperlink r:id="rId241" w:history="1">
         <w:r>
           <w:rPr>
             <w:rStyle w:val="Hyperlink"/>
@@ -39705,7 +40030,7 @@
           <w:szCs w:val="24"/>
         </w:rPr>
       </w:pPr>
-      <w:hyperlink r:id="rId241" w:history="1">
+      <w:hyperlink r:id="rId242" w:history="1">
         <w:r>
           <w:rPr>
             <w:rStyle w:val="Hyperlink"/>
@@ -39729,7 +40054,7 @@
           <w:szCs w:val="24"/>
         </w:rPr>
       </w:pPr>
-      <w:hyperlink r:id="rId242" w:history="1">
+      <w:hyperlink r:id="rId243" w:history="1">
         <w:r>
           <w:rPr>
             <w:rStyle w:val="Hyperlink"/>
@@ -39760,7 +40085,7 @@
           <w:szCs w:val="24"/>
         </w:rPr>
       </w:pPr>
-      <w:hyperlink r:id="rId243" w:history="1">
+      <w:hyperlink r:id="rId244" w:history="1">
         <w:r>
           <w:rPr>
             <w:rStyle w:val="Hyperlink"/>
@@ -39839,7 +40164,7 @@
           <w:szCs w:val="24"/>
         </w:rPr>
       </w:pPr>
-      <w:hyperlink r:id="rId244" w:history="1">
+      <w:hyperlink r:id="rId245" w:history="1">
         <w:r>
           <w:rPr>
             <w:rStyle w:val="Hyperlink"/>
@@ -39909,7 +40234,7 @@
           <w:szCs w:val="24"/>
         </w:rPr>
       </w:pPr>
-      <w:hyperlink r:id="rId245" w:history="1">
+      <w:hyperlink r:id="rId246" w:history="1">
         <w:r>
           <w:rPr>
             <w:rStyle w:val="Hyperlink"/>
@@ -39976,7 +40301,7 @@
           <w:szCs w:val="24"/>
         </w:rPr>
       </w:pPr>
-      <w:hyperlink r:id="rId246" w:history="1">
+      <w:hyperlink r:id="rId247" w:history="1">
         <w:r>
           <w:rPr>
             <w:rStyle w:val="Hyperlink"/>
@@ -39992,7 +40317,7 @@
           <w:szCs w:val="24"/>
         </w:rPr>
       </w:pPr>
-      <w:hyperlink r:id="rId247" w:history="1">
+      <w:hyperlink r:id="rId248" w:history="1">
         <w:r>
           <w:rPr>
             <w:rStyle w:val="Hyperlink"/>
@@ -40008,7 +40333,7 @@
           <w:szCs w:val="24"/>
         </w:rPr>
       </w:pPr>
-      <w:hyperlink r:id="rId248" w:history="1">
+      <w:hyperlink r:id="rId249" w:history="1">
         <w:r>
           <w:rPr>
             <w:rStyle w:val="Hyperlink"/>
@@ -40024,7 +40349,7 @@
           <w:szCs w:val="24"/>
         </w:rPr>
       </w:pPr>
-      <w:hyperlink r:id="rId249" w:history="1">
+      <w:hyperlink r:id="rId250" w:history="1">
         <w:r>
           <w:rPr>
             <w:rStyle w:val="Hyperlink"/>

</xml_diff>